<commit_message>
added preference for alarm ringtone to preferences.xml
</commit_message>
<xml_diff>
--- a/Docs/Design Document.docx
+++ b/Docs/Design Document.docx
@@ -140,7 +140,10 @@
         <w:jc w:val="center"/>
       </w:pPr>
       <w:r>
-        <w:t>October 22, 2012</w:t>
+        <w:t>November 11th</w:t>
+      </w:r>
+      <w:r>
+        <w:t>, 2012</w:t>
       </w:r>
     </w:p>
     <w:p>
@@ -468,6 +471,216 @@
           <w:b/>
         </w:rPr>
       </w:pPr>
+    </w:p>
+    <w:p>
+      <w:pPr>
+        <w:rPr>
+          <w:b/>
+        </w:rPr>
+      </w:pPr>
+    </w:p>
+    <w:p>
+      <w:pPr>
+        <w:rPr>
+          <w:b/>
+        </w:rPr>
+      </w:pPr>
+    </w:p>
+    <w:p>
+      <w:pPr>
+        <w:rPr>
+          <w:b/>
+        </w:rPr>
+      </w:pPr>
+    </w:p>
+    <w:p>
+      <w:pPr>
+        <w:rPr>
+          <w:b/>
+        </w:rPr>
+      </w:pPr>
+    </w:p>
+    <w:p>
+      <w:pPr>
+        <w:rPr>
+          <w:b/>
+        </w:rPr>
+      </w:pPr>
+    </w:p>
+    <w:p>
+      <w:pPr>
+        <w:rPr>
+          <w:b/>
+        </w:rPr>
+      </w:pPr>
+    </w:p>
+    <w:p>
+      <w:pPr>
+        <w:rPr>
+          <w:b/>
+        </w:rPr>
+      </w:pPr>
+    </w:p>
+    <w:p>
+      <w:pPr>
+        <w:rPr>
+          <w:b/>
+        </w:rPr>
+      </w:pPr>
+    </w:p>
+    <w:p>
+      <w:pPr>
+        <w:rPr>
+          <w:b/>
+        </w:rPr>
+      </w:pPr>
+    </w:p>
+    <w:p>
+      <w:pPr>
+        <w:rPr>
+          <w:b/>
+        </w:rPr>
+      </w:pPr>
+    </w:p>
+    <w:p>
+      <w:pPr>
+        <w:rPr>
+          <w:b/>
+        </w:rPr>
+      </w:pPr>
+    </w:p>
+    <w:p>
+      <w:pPr>
+        <w:rPr>
+          <w:b/>
+        </w:rPr>
+      </w:pPr>
+    </w:p>
+    <w:p>
+      <w:pPr>
+        <w:rPr>
+          <w:b/>
+        </w:rPr>
+      </w:pPr>
+    </w:p>
+    <w:p>
+      <w:pPr>
+        <w:rPr>
+          <w:b/>
+        </w:rPr>
+      </w:pPr>
+    </w:p>
+    <w:p>
+      <w:pPr>
+        <w:rPr>
+          <w:b/>
+        </w:rPr>
+      </w:pPr>
+    </w:p>
+    <w:p>
+      <w:pPr>
+        <w:rPr>
+          <w:b/>
+        </w:rPr>
+      </w:pPr>
+    </w:p>
+    <w:p>
+      <w:pPr>
+        <w:rPr>
+          <w:b/>
+        </w:rPr>
+      </w:pPr>
+    </w:p>
+    <w:p>
+      <w:pPr>
+        <w:rPr>
+          <w:b/>
+        </w:rPr>
+      </w:pPr>
+    </w:p>
+    <w:p>
+      <w:pPr>
+        <w:rPr>
+          <w:b/>
+        </w:rPr>
+      </w:pPr>
+    </w:p>
+    <w:p>
+      <w:pPr>
+        <w:rPr>
+          <w:b/>
+        </w:rPr>
+      </w:pPr>
+    </w:p>
+    <w:p>
+      <w:pPr>
+        <w:rPr>
+          <w:b/>
+        </w:rPr>
+      </w:pPr>
+    </w:p>
+    <w:p>
+      <w:pPr>
+        <w:rPr>
+          <w:b/>
+        </w:rPr>
+      </w:pPr>
+    </w:p>
+    <w:p>
+      <w:pPr>
+        <w:rPr>
+          <w:b/>
+        </w:rPr>
+      </w:pPr>
+    </w:p>
+    <w:p>
+      <w:pPr>
+        <w:rPr>
+          <w:b/>
+        </w:rPr>
+      </w:pPr>
+    </w:p>
+    <w:p>
+      <w:pPr>
+        <w:rPr>
+          <w:b/>
+        </w:rPr>
+      </w:pPr>
+    </w:p>
+    <w:p>
+      <w:pPr>
+        <w:rPr>
+          <w:b/>
+        </w:rPr>
+      </w:pPr>
+    </w:p>
+    <w:p>
+      <w:pPr>
+        <w:rPr>
+          <w:b/>
+        </w:rPr>
+      </w:pPr>
+    </w:p>
+    <w:p>
+      <w:pPr>
+        <w:rPr>
+          <w:b/>
+        </w:rPr>
+      </w:pPr>
+    </w:p>
+    <w:p>
+      <w:pPr>
+        <w:rPr>
+          <w:b/>
+        </w:rPr>
+      </w:pPr>
+    </w:p>
+    <w:p>
+      <w:pPr>
+        <w:rPr>
+          <w:b/>
+        </w:rPr>
+      </w:pPr>
       <w:r>
         <w:rPr>
           <w:b/>
@@ -1059,6 +1272,36 @@
           <w:b/>
         </w:rPr>
       </w:pPr>
+    </w:p>
+    <w:p>
+      <w:pPr>
+        <w:rPr>
+          <w:b/>
+        </w:rPr>
+      </w:pPr>
+    </w:p>
+    <w:p>
+      <w:pPr>
+        <w:rPr>
+          <w:b/>
+        </w:rPr>
+      </w:pPr>
+    </w:p>
+    <w:p>
+      <w:pPr>
+        <w:rPr>
+          <w:b/>
+        </w:rPr>
+      </w:pPr>
+    </w:p>
+    <w:p>
+      <w:pPr>
+        <w:rPr>
+          <w:b/>
+        </w:rPr>
+      </w:pPr>
+      <w:bookmarkStart w:id="0" w:name="_GoBack"/>
+      <w:bookmarkEnd w:id="0"/>
       <w:r>
         <w:rPr>
           <w:b/>
@@ -2453,8 +2696,6 @@
       <w:r>
         <w:t xml:space="preserve"> logic which will override the acorn logic. </w:t>
       </w:r>
-      <w:bookmarkStart w:id="0" w:name="_GoBack"/>
-      <w:bookmarkEnd w:id="0"/>
     </w:p>
     <w:p>
       <w:pPr>
@@ -2482,6 +2723,536 @@
         <w:pStyle w:val="ListParagraph"/>
         <w:ind w:left="-900"/>
       </w:pPr>
+    </w:p>
+    <w:p>
+      <w:pPr>
+        <w:pStyle w:val="ListParagraph"/>
+        <w:ind w:left="-900"/>
+      </w:pPr>
+    </w:p>
+    <w:p>
+      <w:pPr>
+        <w:pStyle w:val="ListParagraph"/>
+        <w:ind w:left="-900"/>
+      </w:pPr>
+    </w:p>
+    <w:p>
+      <w:pPr>
+        <w:pStyle w:val="ListParagraph"/>
+        <w:ind w:left="-900"/>
+      </w:pPr>
+    </w:p>
+    <w:p>
+      <w:pPr>
+        <w:pStyle w:val="ListParagraph"/>
+        <w:ind w:left="-900"/>
+      </w:pPr>
+    </w:p>
+    <w:p>
+      <w:pPr>
+        <w:pStyle w:val="ListParagraph"/>
+        <w:ind w:left="-900"/>
+      </w:pPr>
+    </w:p>
+    <w:p>
+      <w:pPr>
+        <w:pStyle w:val="ListParagraph"/>
+        <w:ind w:left="-900"/>
+      </w:pPr>
+    </w:p>
+    <w:p>
+      <w:pPr>
+        <w:pStyle w:val="ListParagraph"/>
+        <w:ind w:left="-900"/>
+      </w:pPr>
+    </w:p>
+    <w:p>
+      <w:pPr>
+        <w:pStyle w:val="ListParagraph"/>
+        <w:ind w:left="-900"/>
+      </w:pPr>
+    </w:p>
+    <w:p>
+      <w:pPr>
+        <w:pStyle w:val="ListParagraph"/>
+        <w:ind w:left="-900"/>
+      </w:pPr>
+    </w:p>
+    <w:p>
+      <w:pPr>
+        <w:pStyle w:val="ListParagraph"/>
+        <w:ind w:left="-900"/>
+      </w:pPr>
+    </w:p>
+    <w:p>
+      <w:pPr>
+        <w:pStyle w:val="ListParagraph"/>
+        <w:ind w:left="-900"/>
+      </w:pPr>
+    </w:p>
+    <w:p>
+      <w:pPr>
+        <w:pStyle w:val="ListParagraph"/>
+        <w:ind w:left="-900"/>
+      </w:pPr>
+    </w:p>
+    <w:p>
+      <w:pPr>
+        <w:pStyle w:val="ListParagraph"/>
+        <w:ind w:left="-900"/>
+      </w:pPr>
+    </w:p>
+    <w:p>
+      <w:pPr>
+        <w:pStyle w:val="ListParagraph"/>
+        <w:ind w:left="-900"/>
+      </w:pPr>
+    </w:p>
+    <w:p>
+      <w:pPr>
+        <w:pStyle w:val="ListParagraph"/>
+        <w:ind w:left="-900"/>
+      </w:pPr>
+    </w:p>
+    <w:p>
+      <w:pPr>
+        <w:pStyle w:val="ListParagraph"/>
+        <w:ind w:left="-900"/>
+      </w:pPr>
+    </w:p>
+    <w:p>
+      <w:pPr>
+        <w:pStyle w:val="ListParagraph"/>
+        <w:ind w:left="-900"/>
+      </w:pPr>
+    </w:p>
+    <w:p>
+      <w:pPr>
+        <w:pStyle w:val="ListParagraph"/>
+        <w:ind w:left="-900"/>
+      </w:pPr>
+    </w:p>
+    <w:p>
+      <w:pPr>
+        <w:pStyle w:val="ListParagraph"/>
+        <w:ind w:left="-900"/>
+      </w:pPr>
+    </w:p>
+    <w:p>
+      <w:pPr>
+        <w:pStyle w:val="ListParagraph"/>
+        <w:ind w:left="-900"/>
+      </w:pPr>
+    </w:p>
+    <w:p>
+      <w:pPr>
+        <w:pStyle w:val="ListParagraph"/>
+        <w:ind w:left="-900"/>
+      </w:pPr>
+    </w:p>
+    <w:p>
+      <w:pPr>
+        <w:pStyle w:val="ListParagraph"/>
+        <w:ind w:left="-900"/>
+      </w:pPr>
+    </w:p>
+    <w:p>
+      <w:pPr>
+        <w:pStyle w:val="ListParagraph"/>
+        <w:ind w:left="-900"/>
+      </w:pPr>
+    </w:p>
+    <w:p>
+      <w:pPr>
+        <w:pStyle w:val="ListParagraph"/>
+        <w:ind w:left="-900"/>
+        <w:rPr>
+          <w:b/>
+        </w:rPr>
+      </w:pPr>
+      <w:r>
+        <w:rPr>
+          <w:b/>
+        </w:rPr>
+        <w:t>Domain Classes</w:t>
+      </w:r>
+    </w:p>
+    <w:p>
+      <w:pPr>
+        <w:pStyle w:val="ListParagraph"/>
+        <w:ind w:left="-900"/>
+        <w:rPr>
+          <w:b/>
+        </w:rPr>
+      </w:pPr>
+    </w:p>
+    <w:p>
+      <w:pPr>
+        <w:pStyle w:val="ListParagraph"/>
+        <w:ind w:left="-900"/>
+        <w:rPr>
+          <w:u w:val="single"/>
+        </w:rPr>
+      </w:pPr>
+      <w:r>
+        <w:rPr>
+          <w:u w:val="single"/>
+        </w:rPr>
+        <w:t>Squirrel</w:t>
+      </w:r>
+      <w:r>
+        <w:t>:</w:t>
+      </w:r>
+      <w:r>
+        <w:rPr>
+          <w:u w:val="single"/>
+        </w:rPr>
+        <w:t xml:space="preserve"> </w:t>
+      </w:r>
+    </w:p>
+    <w:p>
+      <w:pPr>
+        <w:pStyle w:val="ListParagraph"/>
+        <w:ind w:left="-900"/>
+      </w:pPr>
+      <w:r>
+        <w:t>This is the main character in the game. He will scamper up the tree, moving left and right, collecting acorns, and avoiding enemies and obstacles.</w:t>
+      </w:r>
+    </w:p>
+    <w:p>
+      <w:pPr>
+        <w:pStyle w:val="ListParagraph"/>
+        <w:ind w:left="-900"/>
+      </w:pPr>
+    </w:p>
+    <w:p>
+      <w:pPr>
+        <w:pStyle w:val="ListParagraph"/>
+        <w:ind w:left="-900"/>
+        <w:rPr>
+          <w:u w:val="single"/>
+        </w:rPr>
+      </w:pPr>
+      <w:r>
+        <w:rPr>
+          <w:u w:val="single"/>
+        </w:rPr>
+        <w:t>Bird</w:t>
+      </w:r>
+      <w:r>
+        <w:t>:</w:t>
+      </w:r>
+    </w:p>
+    <w:p>
+      <w:pPr>
+        <w:pStyle w:val="ListParagraph"/>
+        <w:ind w:left="-900"/>
+      </w:pPr>
+      <w:r>
+        <w:t>Birds are the enemies in the game, they will fly down at the squirrel and will need to be shot, or dodged (if the squirrel is feeling nice). If a bird hits the squirrel the game will end.</w:t>
+      </w:r>
+    </w:p>
+    <w:p>
+      <w:pPr>
+        <w:pStyle w:val="ListParagraph"/>
+        <w:ind w:left="-900"/>
+      </w:pPr>
+    </w:p>
+    <w:p>
+      <w:pPr>
+        <w:pStyle w:val="ListParagraph"/>
+        <w:ind w:left="-900"/>
+        <w:rPr>
+          <w:u w:val="single"/>
+        </w:rPr>
+      </w:pPr>
+      <w:r>
+        <w:rPr>
+          <w:u w:val="single"/>
+        </w:rPr>
+        <w:t>Hole</w:t>
+      </w:r>
+      <w:r>
+        <w:t>:</w:t>
+      </w:r>
+    </w:p>
+    <w:p>
+      <w:pPr>
+        <w:pStyle w:val="ListParagraph"/>
+        <w:ind w:left="-900"/>
+      </w:pPr>
+      <w:r>
+        <w:t>Holes will be placed randomly on the tree. The squirrel can fall in a hole if he is not careful, this would end the game.</w:t>
+      </w:r>
+    </w:p>
+    <w:p>
+      <w:pPr>
+        <w:pStyle w:val="ListParagraph"/>
+        <w:ind w:left="-900"/>
+      </w:pPr>
+    </w:p>
+    <w:p>
+      <w:pPr>
+        <w:pStyle w:val="ListParagraph"/>
+        <w:ind w:left="-900"/>
+      </w:pPr>
+      <w:r>
+        <w:rPr>
+          <w:u w:val="single"/>
+        </w:rPr>
+        <w:t>Acorn</w:t>
+      </w:r>
+      <w:r>
+        <w:t>:</w:t>
+      </w:r>
+    </w:p>
+    <w:p>
+      <w:pPr>
+        <w:pStyle w:val="ListParagraph"/>
+        <w:ind w:left="-900"/>
+      </w:pPr>
+      <w:r>
+        <w:t>Acorns will be scattered around the tree and can be collected by the squirrel, and shot at the birds for defense.</w:t>
+      </w:r>
+    </w:p>
+    <w:p>
+      <w:pPr>
+        <w:pStyle w:val="ListParagraph"/>
+        <w:ind w:left="-900"/>
+      </w:pPr>
+    </w:p>
+    <w:p>
+      <w:pPr>
+        <w:pStyle w:val="ListParagraph"/>
+        <w:ind w:left="-900"/>
+      </w:pPr>
+      <w:r>
+        <w:rPr>
+          <w:u w:val="single"/>
+        </w:rPr>
+        <w:t>World</w:t>
+      </w:r>
+      <w:r>
+        <w:t xml:space="preserve">: </w:t>
+      </w:r>
+    </w:p>
+    <w:p>
+      <w:pPr>
+        <w:pStyle w:val="ListParagraph"/>
+        <w:ind w:left="-900"/>
+      </w:pPr>
+      <w:r>
+        <w:t>The world will be a tree that is being climbed, but really this will be the object the marshals all other objects in the application.</w:t>
+      </w:r>
+    </w:p>
+    <w:p>
+      <w:pPr>
+        <w:pStyle w:val="ListParagraph"/>
+        <w:ind w:left="-900"/>
+      </w:pPr>
+    </w:p>
+    <w:p>
+      <w:pPr>
+        <w:pStyle w:val="ListParagraph"/>
+        <w:ind w:left="-900"/>
+      </w:pPr>
+    </w:p>
+    <w:p>
+      <w:pPr>
+        <w:pStyle w:val="ListParagraph"/>
+        <w:ind w:left="-900"/>
+      </w:pPr>
+    </w:p>
+    <w:p>
+      <w:pPr>
+        <w:pStyle w:val="ListParagraph"/>
+        <w:ind w:left="-900"/>
+      </w:pPr>
+    </w:p>
+    <w:p>
+      <w:pPr>
+        <w:pStyle w:val="ListParagraph"/>
+        <w:ind w:left="-900"/>
+      </w:pPr>
+    </w:p>
+    <w:p>
+      <w:pPr>
+        <w:pStyle w:val="ListParagraph"/>
+        <w:ind w:left="-900"/>
+      </w:pPr>
+    </w:p>
+    <w:p>
+      <w:pPr>
+        <w:pStyle w:val="ListParagraph"/>
+        <w:ind w:left="-900"/>
+      </w:pPr>
+    </w:p>
+    <w:p>
+      <w:pPr>
+        <w:pStyle w:val="ListParagraph"/>
+        <w:ind w:left="-900"/>
+      </w:pPr>
+    </w:p>
+    <w:p>
+      <w:pPr>
+        <w:pStyle w:val="ListParagraph"/>
+        <w:ind w:left="-900"/>
+      </w:pPr>
+    </w:p>
+    <w:p>
+      <w:pPr>
+        <w:pStyle w:val="ListParagraph"/>
+        <w:ind w:left="-900"/>
+      </w:pPr>
+    </w:p>
+    <w:p>
+      <w:pPr>
+        <w:pStyle w:val="ListParagraph"/>
+        <w:ind w:left="-900"/>
+      </w:pPr>
+    </w:p>
+    <w:p>
+      <w:pPr>
+        <w:pStyle w:val="ListParagraph"/>
+        <w:ind w:left="-900"/>
+      </w:pPr>
+    </w:p>
+    <w:p>
+      <w:pPr>
+        <w:pStyle w:val="ListParagraph"/>
+        <w:ind w:left="-900"/>
+      </w:pPr>
+    </w:p>
+    <w:p>
+      <w:pPr>
+        <w:pStyle w:val="ListParagraph"/>
+        <w:ind w:left="-900"/>
+      </w:pPr>
+    </w:p>
+    <w:p>
+      <w:pPr>
+        <w:pStyle w:val="ListParagraph"/>
+        <w:ind w:left="-900"/>
+      </w:pPr>
+    </w:p>
+    <w:p>
+      <w:pPr>
+        <w:pStyle w:val="ListParagraph"/>
+        <w:ind w:left="-900"/>
+      </w:pPr>
+    </w:p>
+    <w:p>
+      <w:pPr>
+        <w:pStyle w:val="ListParagraph"/>
+        <w:ind w:left="-900"/>
+      </w:pPr>
+    </w:p>
+    <w:p>
+      <w:pPr>
+        <w:pStyle w:val="ListParagraph"/>
+        <w:ind w:left="-900"/>
+      </w:pPr>
+    </w:p>
+    <w:p>
+      <w:pPr>
+        <w:pStyle w:val="ListParagraph"/>
+        <w:ind w:left="-900"/>
+      </w:pPr>
+    </w:p>
+    <w:p>
+      <w:pPr>
+        <w:pStyle w:val="ListParagraph"/>
+        <w:ind w:left="-900"/>
+      </w:pPr>
+    </w:p>
+    <w:p>
+      <w:pPr>
+        <w:pStyle w:val="ListParagraph"/>
+        <w:ind w:left="-900"/>
+      </w:pPr>
+    </w:p>
+    <w:p>
+      <w:pPr>
+        <w:pStyle w:val="ListParagraph"/>
+        <w:ind w:left="-900"/>
+      </w:pPr>
+    </w:p>
+    <w:p>
+      <w:pPr>
+        <w:pStyle w:val="ListParagraph"/>
+        <w:ind w:left="-900"/>
+      </w:pPr>
+    </w:p>
+    <w:p>
+      <w:pPr>
+        <w:pStyle w:val="ListParagraph"/>
+        <w:ind w:left="-900"/>
+      </w:pPr>
+    </w:p>
+    <w:p>
+      <w:pPr>
+        <w:pStyle w:val="ListParagraph"/>
+        <w:ind w:left="-900"/>
+      </w:pPr>
+    </w:p>
+    <w:p>
+      <w:pPr>
+        <w:pStyle w:val="ListParagraph"/>
+        <w:ind w:left="-900"/>
+      </w:pPr>
+      <w:r>
+        <w:rPr>
+          <w:noProof/>
+        </w:rPr>
+        <w:drawing>
+          <wp:inline distT="0" distB="0" distL="0" distR="0" wp14:anchorId="5EA642AC" wp14:editId="2FBD5463">
+            <wp:extent cx="5486400" cy="6570345"/>
+            <wp:effectExtent l="0" t="0" r="0" b="8255"/>
+            <wp:docPr id="2" name="Picture 1" descr="Macintosh HD:Users:gschoeni:Downloads:2012-11-18 11-41-43.jpg"/>
+            <wp:cNvGraphicFramePr>
+              <a:graphicFrameLocks xmlns:a="http://schemas.openxmlformats.org/drawingml/2006/main" noChangeAspect="1"/>
+            </wp:cNvGraphicFramePr>
+            <a:graphic xmlns:a="http://schemas.openxmlformats.org/drawingml/2006/main">
+              <a:graphicData uri="http://schemas.openxmlformats.org/drawingml/2006/picture">
+                <pic:pic xmlns:pic="http://schemas.openxmlformats.org/drawingml/2006/picture">
+                  <pic:nvPicPr>
+                    <pic:cNvPr id="0" name="Picture 1" descr="Macintosh HD:Users:gschoeni:Downloads:2012-11-18 11-41-43.jpg"/>
+                    <pic:cNvPicPr>
+                      <a:picLocks noChangeAspect="1" noChangeArrowheads="1"/>
+                    </pic:cNvPicPr>
+                  </pic:nvPicPr>
+                  <pic:blipFill>
+                    <a:blip r:embed="rId7">
+                      <a:extLst>
+                        <a:ext uri="{28A0092B-C50C-407E-A947-70E740481C1C}">
+                          <a14:useLocalDpi xmlns:a14="http://schemas.microsoft.com/office/drawing/2010/main" val="0"/>
+                        </a:ext>
+                      </a:extLst>
+                    </a:blip>
+                    <a:srcRect/>
+                    <a:stretch>
+                      <a:fillRect/>
+                    </a:stretch>
+                  </pic:blipFill>
+                  <pic:spPr bwMode="auto">
+                    <a:xfrm>
+                      <a:off x="0" y="0"/>
+                      <a:ext cx="5486400" cy="6570345"/>
+                    </a:xfrm>
+                    <a:prstGeom prst="rect">
+                      <a:avLst/>
+                    </a:prstGeom>
+                    <a:noFill/>
+                    <a:ln>
+                      <a:noFill/>
+                    </a:ln>
+                  </pic:spPr>
+                </pic:pic>
+              </a:graphicData>
+            </a:graphic>
+          </wp:inline>
+        </w:drawing>
+      </w:r>
     </w:p>
     <w:sectPr>
       <w:pgSz w:w="12240" w:h="15840"/>

</xml_diff>